<commit_message>
Update lasercut README files to new format for clarity
</commit_message>
<xml_diff>
--- a/CHECON.MECH production files/CHECON.COVER/CHECON.COVER VER 1.1 REV B LASERCUT README.docx
+++ b/CHECON.MECH production files/CHECON.COVER/CHECON.COVER VER 1.1 REV B LASERCUT README.docx
@@ -13,7 +13,19 @@
         <w:rPr>
           <w:rFonts w:eastAsia="Arial Unicode MS" w:cs="Arial Unicode MS"/>
         </w:rPr>
-        <w:t>CHECON.COVER LASERCUT README</w:t>
+        <w:t xml:space="preserve">CHECON.COVER </w:t>
+      </w:r>
+      <w:r>
+        <w:rPr>
+          <w:rFonts w:eastAsia="Arial Unicode MS" w:cs="Arial Unicode MS"/>
+        </w:rPr>
+        <w:t>VER 1.1 REV B</w:t>
+      </w:r>
+      <w:r>
+        <w:rPr>
+          <w:rFonts w:eastAsia="Arial Unicode MS" w:cs="Arial Unicode MS"/>
+        </w:rPr>
+        <w:t xml:space="preserve"> LASERCUT README</w:t>
       </w:r>
     </w:p>
     <w:p>
@@ -84,19 +96,7 @@
         <w:rPr>
           <w:rFonts w:eastAsia="Arial Unicode MS" w:cs="Arial Unicode MS"/>
         </w:rPr>
-        <w:t>m</w:t>
-      </w:r>
-      <w:r>
-        <w:rPr>
-          <w:rFonts w:eastAsia="Arial Unicode MS" w:cs="Arial Unicode MS"/>
-        </w:rPr>
-        <w:t xml:space="preserve">aterial - </w:t>
-      </w:r>
-      <w:r>
-        <w:rPr>
-          <w:rFonts w:eastAsia="Arial Unicode MS" w:cs="Arial Unicode MS"/>
-        </w:rPr>
-        <w:t>CLEAR ACRYLIC</w:t>
+        <w:t>material - CLEAR ACRYLIC</w:t>
       </w:r>
     </w:p>
     <w:p>
@@ -121,13 +121,7 @@
         <w:rPr>
           <w:rFonts w:eastAsia="Arial Unicode MS" w:cs="Arial Unicode MS"/>
         </w:rPr>
-        <w:t>t</w:t>
-      </w:r>
-      <w:r>
-        <w:rPr>
-          <w:rFonts w:eastAsia="Arial Unicode MS" w:cs="Arial Unicode MS"/>
-        </w:rPr>
-        <w:t>hickness -  0.118 inches</w:t>
+        <w:t>thickness -  0.118 inches</w:t>
       </w:r>
     </w:p>
     <w:p>
@@ -140,7 +134,9 @@
         </w:rPr>
       </w:pPr>
       <w:r>
-        <w:rPr/>
+        <w:rPr>
+          <w:rFonts w:eastAsia="Arial Unicode MS" w:cs="Arial Unicode MS"/>
+        </w:rPr>
       </w:r>
     </w:p>
     <w:p>
@@ -167,7 +163,9 @@
         </w:rPr>
       </w:pPr>
       <w:r>
-        <w:rPr/>
+        <w:rPr>
+          <w:rFonts w:eastAsia="Arial Unicode MS" w:cs="Arial Unicode MS"/>
+        </w:rPr>
       </w:r>
     </w:p>
     <w:p>
@@ -189,9 +187,7 @@
         <w:pStyle w:val="Body"/>
         <w:bidi w:val="0"/>
         <w:jc w:val="left"/>
-        <w:rPr>
-          <w:rFonts w:ascii="Helvetica" w:hAnsi="Helvetica" w:eastAsia="Arial Unicode MS" w:cs="Arial Unicode MS"/>
-        </w:rPr>
+        <w:rPr/>
       </w:pPr>
       <w:r>
         <w:rPr/>
@@ -264,7 +260,6 @@
     <w:pPr>
       <w:pageBreakBefore w:val="false"/>
       <w:widowControl/>
-      <w:pBdr/>
       <w:suppressAutoHyphens w:val="false"/>
       <w:bidi w:val="0"/>
       <w:spacing w:lineRule="auto" w:line="240" w:beforeAutospacing="0" w:before="0" w:afterAutospacing="0" w:after="0"/>
@@ -374,7 +369,6 @@
       <w:keepLines w:val="false"/>
       <w:pageBreakBefore w:val="false"/>
       <w:widowControl/>
-      <w:pBdr/>
       <w:shd w:val="clear" w:color="auto" w:fill="auto"/>
       <w:suppressAutoHyphens w:val="false"/>
       <w:bidi w:val="0"/>

</xml_diff>